<commit_message>
Update STEDI project documentation organization
- Updated STEDI Human Balance Analytics.docx in root directory
- Removed duplicate document from wgu/ folder to avoid confusion
- Consolidated project documentation for cleaner repository structure
</commit_message>
<xml_diff>
--- a/STEDI Human Balance Analytics.docx
+++ b/STEDI Human Balance Analytics.docx
@@ -45,7 +45,7 @@
           <w14:ligatures w14:val="none"/>
         </w:rPr>
         <w:pict w14:anchorId="4AFDB41E">
-          <v:rect id="_x0000_i1052" style="width:0;height:1.5pt" o:hralign="center" o:hrstd="t" o:hr="t" fillcolor="#a0a0a0" stroked="f"/>
+          <v:rect id="_x0000_i1025" style="width:0;height:1.5pt" o:hralign="center" o:hrstd="t" o:hr="t" fillcolor="#a0a0a0" stroked="f"/>
         </w:pict>
       </w:r>
     </w:p>
@@ -164,7 +164,7 @@
           <w14:ligatures w14:val="none"/>
         </w:rPr>
         <w:pict w14:anchorId="01F3C0A3">
-          <v:rect id="_x0000_i1053" style="width:0;height:1.5pt" o:hralign="center" o:hrstd="t" o:hr="t" fillcolor="#a0a0a0" stroked="f"/>
+          <v:rect id="_x0000_i1026" style="width:0;height:1.5pt" o:hralign="center" o:hrstd="t" o:hr="t" fillcolor="#a0a0a0" stroked="f"/>
         </w:pict>
       </w:r>
     </w:p>
@@ -247,7 +247,7 @@
           <w14:ligatures w14:val="none"/>
         </w:rPr>
         <w:pict w14:anchorId="7F31E99B">
-          <v:rect id="_x0000_i1054" style="width:0;height:1.5pt" o:hralign="center" o:hrstd="t" o:hr="t" fillcolor="#a0a0a0" stroked="f"/>
+          <v:rect id="_x0000_i1027" style="width:0;height:1.5pt" o:hralign="center" o:hrstd="t" o:hr="t" fillcolor="#a0a0a0" stroked="f"/>
         </w:pict>
       </w:r>
     </w:p>
@@ -560,7 +560,7 @@
           <w14:ligatures w14:val="none"/>
         </w:rPr>
         <w:pict w14:anchorId="38DBC896">
-          <v:rect id="_x0000_i1055" style="width:0;height:1.5pt" o:hralign="center" o:hrstd="t" o:hr="t" fillcolor="#a0a0a0" stroked="f"/>
+          <v:rect id="_x0000_i1028" style="width:0;height:1.5pt" o:hralign="center" o:hrstd="t" o:hr="t" fillcolor="#a0a0a0" stroked="f"/>
         </w:pict>
       </w:r>
     </w:p>
@@ -1138,7 +1138,7 @@
           <w14:ligatures w14:val="none"/>
         </w:rPr>
         <w:pict w14:anchorId="62AAF4D6">
-          <v:rect id="_x0000_i1056" style="width:0;height:1.5pt" o:hralign="center" o:hrstd="t" o:hr="t" fillcolor="#a0a0a0" stroked="f"/>
+          <v:rect id="_x0000_i1029" style="width:0;height:1.5pt" o:hralign="center" o:hrstd="t" o:hr="t" fillcolor="#a0a0a0" stroked="f"/>
         </w:pict>
       </w:r>
     </w:p>
@@ -1327,7 +1327,7 @@
           <w14:ligatures w14:val="none"/>
         </w:rPr>
         <w:pict w14:anchorId="537FA77C">
-          <v:rect id="_x0000_i1057" style="width:0;height:1.5pt" o:hralign="center" o:hrstd="t" o:hr="t" fillcolor="#a0a0a0" stroked="f"/>
+          <v:rect id="_x0000_i1030" style="width:0;height:1.5pt" o:hralign="center" o:hrstd="t" o:hr="t" fillcolor="#a0a0a0" stroked="f"/>
         </w:pict>
       </w:r>
     </w:p>
@@ -1556,7 +1556,7 @@
           <w14:ligatures w14:val="none"/>
         </w:rPr>
         <w:pict w14:anchorId="63490F8B">
-          <v:rect id="_x0000_i1058" style="width:0;height:1.5pt" o:hralign="center" o:hrstd="t" o:hr="t" fillcolor="#a0a0a0" stroked="f"/>
+          <v:rect id="_x0000_i1031" style="width:0;height:1.5pt" o:hralign="center" o:hrstd="t" o:hr="t" fillcolor="#a0a0a0" stroked="f"/>
         </w:pict>
       </w:r>
     </w:p>
@@ -1881,7 +1881,7 @@
           <w14:ligatures w14:val="none"/>
         </w:rPr>
         <w:pict w14:anchorId="04E63CFD">
-          <v:rect id="_x0000_i1059" style="width:0;height:1.5pt" o:hralign="center" o:hrstd="t" o:hr="t" fillcolor="#a0a0a0" stroked="f"/>
+          <v:rect id="_x0000_i1032" style="width:0;height:1.5pt" o:hralign="center" o:hrstd="t" o:hr="t" fillcolor="#a0a0a0" stroked="f"/>
         </w:pict>
       </w:r>
     </w:p>

</xml_diff>